<commit_message>
added source works concurrency
</commit_message>
<xml_diff>
--- a/sem 6/Философия/Философские вопросы культуры.docx
+++ b/sem 6/Философия/Философские вопросы культуры.docx
@@ -118,7 +118,18 @@
           <w:szCs w:val="28"/>
           <w:lang w:val="ru-RU"/>
         </w:rPr>
-        <w:t xml:space="preserve">Природа культуры </w:t>
+        <w:t>Происхождение</w:t>
+      </w:r>
+      <w:r>
+        <w:rPr>
+          <w:rStyle w:val="a4"/>
+          <w:b w:val="0"/>
+          <w:bCs w:val="0"/>
+          <w:sz w:val="28"/>
+          <w:szCs w:val="28"/>
+          <w:lang w:val="ru-RU"/>
+        </w:rPr>
+        <w:t xml:space="preserve"> культуры </w:t>
       </w:r>
       <w:r>
         <w:rPr>
@@ -622,133 +633,12 @@
         <w:lastRenderedPageBreak/>
         <w:t xml:space="preserve">формировании и отражении культурных ценностей, идентичности и переживаний. </w:t>
       </w:r>
-      <w:proofErr w:type="spellStart"/>
-      <w:r>
-        <w:rPr>
-          <w:sz w:val="28"/>
-          <w:szCs w:val="28"/>
-        </w:rPr>
-        <w:t>Они</w:t>
-      </w:r>
-      <w:proofErr w:type="spellEnd"/>
-      <w:r>
-        <w:rPr>
-          <w:sz w:val="28"/>
-          <w:szCs w:val="28"/>
-        </w:rPr>
-        <w:t xml:space="preserve"> </w:t>
-      </w:r>
-      <w:proofErr w:type="spellStart"/>
-      <w:r>
-        <w:rPr>
-          <w:sz w:val="28"/>
-          <w:szCs w:val="28"/>
-        </w:rPr>
-        <w:t>могут</w:t>
-      </w:r>
-      <w:proofErr w:type="spellEnd"/>
-      <w:r>
-        <w:rPr>
-          <w:sz w:val="28"/>
-          <w:szCs w:val="28"/>
-        </w:rPr>
-        <w:t xml:space="preserve"> </w:t>
-      </w:r>
-      <w:proofErr w:type="spellStart"/>
-      <w:r>
-        <w:rPr>
-          <w:sz w:val="28"/>
-          <w:szCs w:val="28"/>
-        </w:rPr>
-        <w:t>вдохновлять</w:t>
-      </w:r>
-      <w:proofErr w:type="spellEnd"/>
-      <w:r>
-        <w:rPr>
-          <w:sz w:val="28"/>
-          <w:szCs w:val="28"/>
-        </w:rPr>
-        <w:t xml:space="preserve">, </w:t>
-      </w:r>
-      <w:proofErr w:type="spellStart"/>
-      <w:r>
-        <w:rPr>
-          <w:sz w:val="28"/>
-          <w:szCs w:val="28"/>
-        </w:rPr>
-        <w:t>поддерживать</w:t>
-      </w:r>
-      <w:proofErr w:type="spellEnd"/>
-      <w:r>
-        <w:rPr>
-          <w:sz w:val="28"/>
-          <w:szCs w:val="28"/>
-        </w:rPr>
-        <w:t xml:space="preserve"> </w:t>
-      </w:r>
-      <w:proofErr w:type="spellStart"/>
-      <w:r>
-        <w:rPr>
-          <w:sz w:val="28"/>
-          <w:szCs w:val="28"/>
-        </w:rPr>
-        <w:t>или</w:t>
-      </w:r>
-      <w:proofErr w:type="spellEnd"/>
-      <w:r>
-        <w:rPr>
-          <w:sz w:val="28"/>
-          <w:szCs w:val="28"/>
-        </w:rPr>
-        <w:t xml:space="preserve"> </w:t>
-      </w:r>
-      <w:proofErr w:type="spellStart"/>
-      <w:r>
-        <w:rPr>
-          <w:sz w:val="28"/>
-          <w:szCs w:val="28"/>
-        </w:rPr>
-        <w:t>вызывать</w:t>
-      </w:r>
-      <w:proofErr w:type="spellEnd"/>
-      <w:r>
-        <w:rPr>
-          <w:sz w:val="28"/>
-          <w:szCs w:val="28"/>
-        </w:rPr>
-        <w:t xml:space="preserve"> </w:t>
-      </w:r>
-      <w:proofErr w:type="spellStart"/>
-      <w:r>
-        <w:rPr>
-          <w:sz w:val="28"/>
-          <w:szCs w:val="28"/>
-        </w:rPr>
-        <w:t>изменения</w:t>
-      </w:r>
-      <w:proofErr w:type="spellEnd"/>
-      <w:r>
-        <w:rPr>
-          <w:sz w:val="28"/>
-          <w:szCs w:val="28"/>
-        </w:rPr>
-        <w:t xml:space="preserve"> в </w:t>
-      </w:r>
-      <w:proofErr w:type="spellStart"/>
-      <w:r>
-        <w:rPr>
-          <w:sz w:val="28"/>
-          <w:szCs w:val="28"/>
-        </w:rPr>
-        <w:t>культуре</w:t>
-      </w:r>
-      <w:proofErr w:type="spellEnd"/>
-      <w:r>
-        <w:rPr>
-          <w:sz w:val="28"/>
-          <w:szCs w:val="28"/>
-        </w:rPr>
-        <w:t>.</w:t>
+      <w:r>
+        <w:rPr>
+          <w:sz w:val="28"/>
+          <w:szCs w:val="28"/>
+        </w:rPr>
+        <w:t>Они могут вдохновлять, поддерживать или вызывать изменения в культуре.</w:t>
       </w:r>
     </w:p>
     <w:p>
@@ -957,7 +847,6 @@
           <w14:ligatures w14:val="none"/>
         </w:rPr>
       </w:pPr>
-      <w:proofErr w:type="spellStart"/>
       <w:r>
         <w:rPr>
           <w:rFonts w:eastAsia="Times New Roman" w:cs="Times New Roman"/>
@@ -967,33 +856,8 @@
           <w:szCs w:val="28"/>
           <w14:ligatures w14:val="none"/>
         </w:rPr>
-        <w:t>Индивидуальное</w:t>
-      </w:r>
-      <w:proofErr w:type="spellEnd"/>
-      <w:r>
-        <w:rPr>
-          <w:rFonts w:eastAsia="Times New Roman" w:cs="Times New Roman"/>
-          <w:b/>
-          <w:bCs/>
-          <w:kern w:val="0"/>
-          <w:szCs w:val="28"/>
-          <w14:ligatures w14:val="none"/>
-        </w:rPr>
-        <w:t xml:space="preserve"> в </w:t>
-      </w:r>
-      <w:proofErr w:type="spellStart"/>
-      <w:r>
-        <w:rPr>
-          <w:rFonts w:eastAsia="Times New Roman" w:cs="Times New Roman"/>
-          <w:b/>
-          <w:bCs/>
-          <w:kern w:val="0"/>
-          <w:szCs w:val="28"/>
-          <w14:ligatures w14:val="none"/>
-        </w:rPr>
-        <w:t>культуре</w:t>
-      </w:r>
-      <w:proofErr w:type="spellEnd"/>
+        <w:t>Индивидуальное в культуре</w:t>
+      </w:r>
       <w:r>
         <w:rPr>
           <w:rFonts w:eastAsia="Times New Roman" w:cs="Times New Roman"/>
@@ -1142,21 +1006,8 @@
           <w:szCs w:val="28"/>
           <w14:ligatures w14:val="none"/>
         </w:rPr>
-        <w:t xml:space="preserve">Коллективное в </w:t>
-      </w:r>
-      <w:proofErr w:type="spellStart"/>
-      <w:r>
-        <w:rPr>
-          <w:rFonts w:eastAsia="Times New Roman" w:cs="Times New Roman"/>
-          <w:b/>
-          <w:bCs/>
-          <w:kern w:val="0"/>
-          <w:szCs w:val="28"/>
-          <w14:ligatures w14:val="none"/>
-        </w:rPr>
-        <w:t>культуре</w:t>
-      </w:r>
-      <w:proofErr w:type="spellEnd"/>
+        <w:t>Коллективное в культуре</w:t>
+      </w:r>
       <w:r>
         <w:rPr>
           <w:rFonts w:eastAsia="Times New Roman" w:cs="Times New Roman"/>
@@ -1360,145 +1211,14 @@
         </w:rPr>
         <w:t xml:space="preserve">Связь между культурой и природой является сложной и многоаспектной. </w:t>
       </w:r>
-      <w:proofErr w:type="spellStart"/>
-      <w:r>
-        <w:rPr>
-          <w:rFonts w:eastAsia="Times New Roman" w:cs="Times New Roman"/>
-          <w:kern w:val="0"/>
-          <w:szCs w:val="28"/>
-          <w14:ligatures w14:val="none"/>
-        </w:rPr>
-        <w:t>Вот</w:t>
-      </w:r>
-      <w:proofErr w:type="spellEnd"/>
-      <w:r>
-        <w:rPr>
-          <w:rFonts w:eastAsia="Times New Roman" w:cs="Times New Roman"/>
-          <w:kern w:val="0"/>
-          <w:szCs w:val="28"/>
-          <w14:ligatures w14:val="none"/>
-        </w:rPr>
-        <w:t xml:space="preserve"> </w:t>
-      </w:r>
-      <w:proofErr w:type="spellStart"/>
-      <w:r>
-        <w:rPr>
-          <w:rFonts w:eastAsia="Times New Roman" w:cs="Times New Roman"/>
-          <w:kern w:val="0"/>
-          <w:szCs w:val="28"/>
-          <w14:ligatures w14:val="none"/>
-        </w:rPr>
-        <w:t>некоторые</w:t>
-      </w:r>
-      <w:proofErr w:type="spellEnd"/>
-      <w:r>
-        <w:rPr>
-          <w:rFonts w:eastAsia="Times New Roman" w:cs="Times New Roman"/>
-          <w:kern w:val="0"/>
-          <w:szCs w:val="28"/>
-          <w14:ligatures w14:val="none"/>
-        </w:rPr>
-        <w:t xml:space="preserve"> </w:t>
-      </w:r>
-      <w:proofErr w:type="spellStart"/>
-      <w:r>
-        <w:rPr>
-          <w:rFonts w:eastAsia="Times New Roman" w:cs="Times New Roman"/>
-          <w:kern w:val="0"/>
-          <w:szCs w:val="28"/>
-          <w14:ligatures w14:val="none"/>
-        </w:rPr>
-        <w:t>из</w:t>
-      </w:r>
-      <w:proofErr w:type="spellEnd"/>
-      <w:r>
-        <w:rPr>
-          <w:rFonts w:eastAsia="Times New Roman" w:cs="Times New Roman"/>
-          <w:kern w:val="0"/>
-          <w:szCs w:val="28"/>
-          <w14:ligatures w14:val="none"/>
-        </w:rPr>
-        <w:t xml:space="preserve"> </w:t>
-      </w:r>
-      <w:proofErr w:type="spellStart"/>
-      <w:r>
-        <w:rPr>
-          <w:rFonts w:eastAsia="Times New Roman" w:cs="Times New Roman"/>
-          <w:kern w:val="0"/>
-          <w:szCs w:val="28"/>
-          <w14:ligatures w14:val="none"/>
-        </w:rPr>
-        <w:t>основных</w:t>
-      </w:r>
-      <w:proofErr w:type="spellEnd"/>
-      <w:r>
-        <w:rPr>
-          <w:rFonts w:eastAsia="Times New Roman" w:cs="Times New Roman"/>
-          <w:kern w:val="0"/>
-          <w:szCs w:val="28"/>
-          <w14:ligatures w14:val="none"/>
-        </w:rPr>
-        <w:t xml:space="preserve"> </w:t>
-      </w:r>
-      <w:proofErr w:type="spellStart"/>
-      <w:r>
-        <w:rPr>
-          <w:rFonts w:eastAsia="Times New Roman" w:cs="Times New Roman"/>
-          <w:kern w:val="0"/>
-          <w:szCs w:val="28"/>
-          <w14:ligatures w14:val="none"/>
-        </w:rPr>
-        <w:t>аспектов</w:t>
-      </w:r>
-      <w:proofErr w:type="spellEnd"/>
-      <w:r>
-        <w:rPr>
-          <w:rFonts w:eastAsia="Times New Roman" w:cs="Times New Roman"/>
-          <w:kern w:val="0"/>
-          <w:szCs w:val="28"/>
-          <w14:ligatures w14:val="none"/>
-        </w:rPr>
-        <w:t xml:space="preserve"> </w:t>
-      </w:r>
-      <w:proofErr w:type="spellStart"/>
-      <w:r>
-        <w:rPr>
-          <w:rFonts w:eastAsia="Times New Roman" w:cs="Times New Roman"/>
-          <w:kern w:val="0"/>
-          <w:szCs w:val="28"/>
-          <w14:ligatures w14:val="none"/>
-        </w:rPr>
-        <w:t>этой</w:t>
-      </w:r>
-      <w:proofErr w:type="spellEnd"/>
-      <w:r>
-        <w:rPr>
-          <w:rFonts w:eastAsia="Times New Roman" w:cs="Times New Roman"/>
-          <w:kern w:val="0"/>
-          <w:szCs w:val="28"/>
-          <w14:ligatures w14:val="none"/>
-        </w:rPr>
-        <w:t xml:space="preserve"> </w:t>
-      </w:r>
-      <w:proofErr w:type="spellStart"/>
-      <w:r>
-        <w:rPr>
-          <w:rFonts w:eastAsia="Times New Roman" w:cs="Times New Roman"/>
-          <w:kern w:val="0"/>
-          <w:szCs w:val="28"/>
-          <w14:ligatures w14:val="none"/>
-        </w:rPr>
-        <w:t>связи</w:t>
-      </w:r>
-      <w:proofErr w:type="spellEnd"/>
-      <w:r>
-        <w:rPr>
-          <w:rFonts w:eastAsia="Times New Roman" w:cs="Times New Roman"/>
-          <w:kern w:val="0"/>
-          <w:szCs w:val="28"/>
-          <w14:ligatures w14:val="none"/>
-        </w:rPr>
-        <w:t>:</w:t>
+      <w:r>
+        <w:rPr>
+          <w:rFonts w:eastAsia="Times New Roman" w:cs="Times New Roman"/>
+          <w:kern w:val="0"/>
+          <w:szCs w:val="28"/>
+          <w14:ligatures w14:val="none"/>
+        </w:rPr>
+        <w:t>Вот некоторые из основных аспектов этой связи:</w:t>
       </w:r>
     </w:p>
     <w:p>
@@ -1515,7 +1235,6 @@
           <w14:ligatures w14:val="none"/>
         </w:rPr>
       </w:pPr>
-      <w:proofErr w:type="spellStart"/>
       <w:r>
         <w:rPr>
           <w:rFonts w:eastAsia="Times New Roman" w:cs="Times New Roman"/>
@@ -1525,81 +1244,8 @@
           <w:szCs w:val="28"/>
           <w14:ligatures w14:val="none"/>
         </w:rPr>
-        <w:t>Влияние</w:t>
-      </w:r>
-      <w:proofErr w:type="spellEnd"/>
-      <w:r>
-        <w:rPr>
-          <w:rFonts w:eastAsia="Times New Roman" w:cs="Times New Roman"/>
-          <w:b/>
-          <w:bCs/>
-          <w:kern w:val="0"/>
-          <w:szCs w:val="28"/>
-          <w14:ligatures w14:val="none"/>
-        </w:rPr>
-        <w:t xml:space="preserve"> </w:t>
-      </w:r>
-      <w:proofErr w:type="spellStart"/>
-      <w:r>
-        <w:rPr>
-          <w:rFonts w:eastAsia="Times New Roman" w:cs="Times New Roman"/>
-          <w:b/>
-          <w:bCs/>
-          <w:kern w:val="0"/>
-          <w:szCs w:val="28"/>
-          <w14:ligatures w14:val="none"/>
-        </w:rPr>
-        <w:t>природы</w:t>
-      </w:r>
-      <w:proofErr w:type="spellEnd"/>
-      <w:r>
-        <w:rPr>
-          <w:rFonts w:eastAsia="Times New Roman" w:cs="Times New Roman"/>
-          <w:b/>
-          <w:bCs/>
-          <w:kern w:val="0"/>
-          <w:szCs w:val="28"/>
-          <w14:ligatures w14:val="none"/>
-        </w:rPr>
-        <w:t xml:space="preserve"> </w:t>
-      </w:r>
-      <w:proofErr w:type="spellStart"/>
-      <w:r>
-        <w:rPr>
-          <w:rFonts w:eastAsia="Times New Roman" w:cs="Times New Roman"/>
-          <w:b/>
-          <w:bCs/>
-          <w:kern w:val="0"/>
-          <w:szCs w:val="28"/>
-          <w14:ligatures w14:val="none"/>
-        </w:rPr>
-        <w:t>на</w:t>
-      </w:r>
-      <w:proofErr w:type="spellEnd"/>
-      <w:r>
-        <w:rPr>
-          <w:rFonts w:eastAsia="Times New Roman" w:cs="Times New Roman"/>
-          <w:b/>
-          <w:bCs/>
-          <w:kern w:val="0"/>
-          <w:szCs w:val="28"/>
-          <w14:ligatures w14:val="none"/>
-        </w:rPr>
-        <w:t xml:space="preserve"> </w:t>
-      </w:r>
-      <w:proofErr w:type="spellStart"/>
-      <w:r>
-        <w:rPr>
-          <w:rFonts w:eastAsia="Times New Roman" w:cs="Times New Roman"/>
-          <w:b/>
-          <w:bCs/>
-          <w:kern w:val="0"/>
-          <w:szCs w:val="28"/>
-          <w14:ligatures w14:val="none"/>
-        </w:rPr>
-        <w:t>культуру</w:t>
-      </w:r>
-      <w:proofErr w:type="spellEnd"/>
+        <w:t>Влияние природы на культуру</w:t>
+      </w:r>
       <w:r>
         <w:rPr>
           <w:rFonts w:eastAsia="Times New Roman" w:cs="Times New Roman"/>
@@ -1700,7 +1346,6 @@
           <w14:ligatures w14:val="none"/>
         </w:rPr>
       </w:pPr>
-      <w:proofErr w:type="spellStart"/>
       <w:r>
         <w:rPr>
           <w:rFonts w:eastAsia="Times New Roman" w:cs="Times New Roman"/>
@@ -1710,81 +1355,8 @@
           <w:szCs w:val="28"/>
           <w14:ligatures w14:val="none"/>
         </w:rPr>
-        <w:t>Воздействие</w:t>
-      </w:r>
-      <w:proofErr w:type="spellEnd"/>
-      <w:r>
-        <w:rPr>
-          <w:rFonts w:eastAsia="Times New Roman" w:cs="Times New Roman"/>
-          <w:b/>
-          <w:bCs/>
-          <w:kern w:val="0"/>
-          <w:szCs w:val="28"/>
-          <w14:ligatures w14:val="none"/>
-        </w:rPr>
-        <w:t xml:space="preserve"> </w:t>
-      </w:r>
-      <w:proofErr w:type="spellStart"/>
-      <w:r>
-        <w:rPr>
-          <w:rFonts w:eastAsia="Times New Roman" w:cs="Times New Roman"/>
-          <w:b/>
-          <w:bCs/>
-          <w:kern w:val="0"/>
-          <w:szCs w:val="28"/>
-          <w14:ligatures w14:val="none"/>
-        </w:rPr>
-        <w:t>культуры</w:t>
-      </w:r>
-      <w:proofErr w:type="spellEnd"/>
-      <w:r>
-        <w:rPr>
-          <w:rFonts w:eastAsia="Times New Roman" w:cs="Times New Roman"/>
-          <w:b/>
-          <w:bCs/>
-          <w:kern w:val="0"/>
-          <w:szCs w:val="28"/>
-          <w14:ligatures w14:val="none"/>
-        </w:rPr>
-        <w:t xml:space="preserve"> </w:t>
-      </w:r>
-      <w:proofErr w:type="spellStart"/>
-      <w:r>
-        <w:rPr>
-          <w:rFonts w:eastAsia="Times New Roman" w:cs="Times New Roman"/>
-          <w:b/>
-          <w:bCs/>
-          <w:kern w:val="0"/>
-          <w:szCs w:val="28"/>
-          <w14:ligatures w14:val="none"/>
-        </w:rPr>
-        <w:t>на</w:t>
-      </w:r>
-      <w:proofErr w:type="spellEnd"/>
-      <w:r>
-        <w:rPr>
-          <w:rFonts w:eastAsia="Times New Roman" w:cs="Times New Roman"/>
-          <w:b/>
-          <w:bCs/>
-          <w:kern w:val="0"/>
-          <w:szCs w:val="28"/>
-          <w14:ligatures w14:val="none"/>
-        </w:rPr>
-        <w:t xml:space="preserve"> </w:t>
-      </w:r>
-      <w:proofErr w:type="spellStart"/>
-      <w:r>
-        <w:rPr>
-          <w:rFonts w:eastAsia="Times New Roman" w:cs="Times New Roman"/>
-          <w:b/>
-          <w:bCs/>
-          <w:kern w:val="0"/>
-          <w:szCs w:val="28"/>
-          <w14:ligatures w14:val="none"/>
-        </w:rPr>
-        <w:t>природу</w:t>
-      </w:r>
-      <w:proofErr w:type="spellEnd"/>
+        <w:t>Воздействие культуры на природу</w:t>
+      </w:r>
       <w:r>
         <w:rPr>
           <w:rFonts w:eastAsia="Times New Roman" w:cs="Times New Roman"/>
@@ -1884,132 +1456,6 @@
     </w:p>
     <w:p>
       <w:pPr>
-        <w:numPr>
-          <w:ilvl w:val="0"/>
-          <w:numId w:val="7"/>
-        </w:numPr>
-        <w:spacing w:before="100" w:beforeAutospacing="1" w:after="100" w:afterAutospacing="1" w:line="240" w:lineRule="auto"/>
-        <w:rPr>
-          <w:rFonts w:eastAsia="Times New Roman" w:cs="Times New Roman"/>
-          <w:kern w:val="0"/>
-          <w:szCs w:val="28"/>
-          <w:lang w:val="ru-RU"/>
-          <w14:ligatures w14:val="none"/>
-        </w:rPr>
-      </w:pPr>
-      <w:r>
-        <w:rPr>
-          <w:rFonts w:eastAsia="Times New Roman" w:cs="Times New Roman"/>
-          <w:b/>
-          <w:bCs/>
-          <w:kern w:val="0"/>
-          <w:szCs w:val="28"/>
-          <w:lang w:val="ru-RU"/>
-          <w14:ligatures w14:val="none"/>
-        </w:rPr>
-        <w:t>Экологическая эстетика и культурные ценности</w:t>
-      </w:r>
-      <w:r>
-        <w:rPr>
-          <w:rFonts w:eastAsia="Times New Roman" w:cs="Times New Roman"/>
-          <w:kern w:val="0"/>
-          <w:szCs w:val="28"/>
-          <w:lang w:val="ru-RU"/>
-          <w14:ligatures w14:val="none"/>
-        </w:rPr>
-        <w:t>:</w:t>
-      </w:r>
-    </w:p>
-    <w:p>
-      <w:pPr>
-        <w:numPr>
-          <w:ilvl w:val="1"/>
-          <w:numId w:val="7"/>
-        </w:numPr>
-        <w:spacing w:before="100" w:beforeAutospacing="1" w:after="100" w:afterAutospacing="1" w:line="240" w:lineRule="auto"/>
-        <w:rPr>
-          <w:rFonts w:eastAsia="Times New Roman" w:cs="Times New Roman"/>
-          <w:kern w:val="0"/>
-          <w:szCs w:val="28"/>
-          <w:lang w:val="ru-RU"/>
-          <w14:ligatures w14:val="none"/>
-        </w:rPr>
-      </w:pPr>
-      <w:r>
-        <w:rPr>
-          <w:rFonts w:eastAsia="Times New Roman" w:cs="Times New Roman"/>
-          <w:b/>
-          <w:bCs/>
-          <w:kern w:val="0"/>
-          <w:szCs w:val="28"/>
-          <w:lang w:val="ru-RU"/>
-          <w14:ligatures w14:val="none"/>
-        </w:rPr>
-        <w:t>Экологическое мышление</w:t>
-      </w:r>
-      <w:r>
-        <w:rPr>
-          <w:rFonts w:eastAsia="Times New Roman" w:cs="Times New Roman"/>
-          <w:kern w:val="0"/>
-          <w:szCs w:val="28"/>
-          <w:lang w:val="ru-RU"/>
-          <w14:ligatures w14:val="none"/>
-        </w:rPr>
-        <w:t>: Культура может формировать понимание и оценку природы, влияя на то, как люди воспринимают и относятся к окружающей среде. Некоторые культуры относятся к природе как к священной или духовной сущности, в то время как другие видят её как ресурс для эксплуатации.</w:t>
-      </w:r>
-    </w:p>
-    <w:p>
-      <w:pPr>
-        <w:numPr>
-          <w:ilvl w:val="1"/>
-          <w:numId w:val="7"/>
-        </w:numPr>
-        <w:spacing w:before="100" w:beforeAutospacing="1" w:after="100" w:afterAutospacing="1" w:line="240" w:lineRule="auto"/>
-        <w:rPr>
-          <w:rFonts w:eastAsia="Times New Roman" w:cs="Times New Roman"/>
-          <w:kern w:val="0"/>
-          <w:szCs w:val="28"/>
-          <w:lang w:val="ru-RU"/>
-          <w14:ligatures w14:val="none"/>
-        </w:rPr>
-      </w:pPr>
-      <w:r>
-        <w:rPr>
-          <w:rFonts w:eastAsia="Times New Roman" w:cs="Times New Roman"/>
-          <w:b/>
-          <w:bCs/>
-          <w:kern w:val="0"/>
-          <w:szCs w:val="28"/>
-          <w:lang w:val="ru-RU"/>
-          <w14:ligatures w14:val="none"/>
-        </w:rPr>
-        <w:t>Экологические движения и инициативы</w:t>
-      </w:r>
-      <w:proofErr w:type="gramStart"/>
-      <w:r>
-        <w:rPr>
-          <w:rFonts w:eastAsia="Times New Roman" w:cs="Times New Roman"/>
-          <w:kern w:val="0"/>
-          <w:szCs w:val="28"/>
-          <w:lang w:val="ru-RU"/>
-          <w14:ligatures w14:val="none"/>
-        </w:rPr>
-        <w:t>: В рамках</w:t>
-      </w:r>
-      <w:proofErr w:type="gramEnd"/>
-      <w:r>
-        <w:rPr>
-          <w:rFonts w:eastAsia="Times New Roman" w:cs="Times New Roman"/>
-          <w:kern w:val="0"/>
-          <w:szCs w:val="28"/>
-          <w:lang w:val="ru-RU"/>
-          <w14:ligatures w14:val="none"/>
-        </w:rPr>
-        <w:t xml:space="preserve"> культурных движений и инициатив могут возникать усилия по охране окружающей среды, устойчивому использованию природных ресурсов и сохранению биоразнообразия.</w:t>
-      </w:r>
-    </w:p>
-    <w:p>
-      <w:pPr>
         <w:spacing w:before="100" w:beforeAutospacing="1" w:after="100" w:afterAutospacing="1" w:line="240" w:lineRule="auto"/>
         <w:rPr>
           <w:rFonts w:eastAsia="Times New Roman" w:cs="Times New Roman"/>
@@ -2129,7 +1575,6 @@
         </w:rPr>
         <w:t>Источники культуры</w:t>
       </w:r>
-      <w:proofErr w:type="gramStart"/>
       <w:r>
         <w:rPr>
           <w:sz w:val="28"/>
@@ -2144,42 +1589,15 @@
           <w:szCs w:val="28"/>
           <w:lang w:val="ru-RU"/>
         </w:rPr>
-        <w:t>Откуда</w:t>
-      </w:r>
-      <w:proofErr w:type="gramEnd"/>
-      <w:r>
-        <w:rPr>
-          <w:sz w:val="28"/>
-          <w:szCs w:val="28"/>
-          <w:lang w:val="ru-RU"/>
-        </w:rPr>
-        <w:t xml:space="preserve"> происходит культура? Какие факторы влияют на её развитие и изменение? Может ли культура быть результатом естественных процессов или она полностью создана человеком?</w:t>
-      </w:r>
-      <w:r>
-        <w:rPr>
-          <w:sz w:val="28"/>
-          <w:szCs w:val="28"/>
-          <w:lang w:val="ru-RU"/>
-        </w:rPr>
-        <w:t xml:space="preserve"> Источники культуры </w:t>
-      </w:r>
-      <w:proofErr w:type="gramStart"/>
-      <w:r>
-        <w:rPr>
-          <w:sz w:val="28"/>
-          <w:szCs w:val="28"/>
-          <w:lang w:val="ru-RU"/>
-        </w:rPr>
-        <w:t>- это</w:t>
-      </w:r>
-      <w:proofErr w:type="gramEnd"/>
-      <w:r>
-        <w:rPr>
-          <w:sz w:val="28"/>
-          <w:szCs w:val="28"/>
-          <w:lang w:val="ru-RU"/>
-        </w:rPr>
-        <w:t xml:space="preserve"> разнообразные факторы, процессы и аспекты, которые являются основой для формирования и развития культурных явлений.</w:t>
+        <w:t>Откуда происходит культура? Какие факторы влияют на её развитие и изменение? Может ли культура быть результатом естественных процессов или она полностью создана человеком?</w:t>
+      </w:r>
+      <w:r>
+        <w:rPr>
+          <w:sz w:val="28"/>
+          <w:szCs w:val="28"/>
+          <w:lang w:val="ru-RU"/>
+        </w:rPr>
+        <w:t xml:space="preserve"> Источники культуры - это разнообразные факторы, процессы и аспекты, которые являются основой для формирования и развития культурных явлений.</w:t>
       </w:r>
       <w:r>
         <w:rPr>
@@ -2198,52 +1616,7 @@
           <w:szCs w:val="28"/>
           <w:lang w:val="ru-RU"/>
         </w:rPr>
-        <w:t>Историческое наследие</w:t>
-      </w:r>
-      <w:r>
-        <w:rPr>
-          <w:rStyle w:val="a4"/>
-          <w:b w:val="0"/>
-          <w:bCs w:val="0"/>
-          <w:sz w:val="28"/>
-          <w:szCs w:val="28"/>
-          <w:lang w:val="ru-RU"/>
-        </w:rPr>
-        <w:t>, со</w:t>
-      </w:r>
-      <w:r>
-        <w:rPr>
-          <w:rStyle w:val="a4"/>
-          <w:b w:val="0"/>
-          <w:bCs w:val="0"/>
-          <w:sz w:val="28"/>
-          <w:szCs w:val="28"/>
-          <w:lang w:val="ru-RU"/>
-        </w:rPr>
-        <w:t>циальные структуры и институты</w:t>
-      </w:r>
-      <w:r>
-        <w:rPr>
-          <w:rStyle w:val="a4"/>
-          <w:b w:val="0"/>
-          <w:bCs w:val="0"/>
-          <w:sz w:val="28"/>
-          <w:szCs w:val="28"/>
-          <w:lang w:val="ru-RU"/>
-        </w:rPr>
-        <w:t xml:space="preserve">, язык и коммуникация, искусство и литература (т.е. сама культура также генерирует культуру), технологические инновации, глобализация и </w:t>
-      </w:r>
-      <w:r>
-        <w:rPr>
-          <w:rStyle w:val="a4"/>
-          <w:b w:val="0"/>
-          <w:bCs w:val="0"/>
-          <w:sz w:val="28"/>
-          <w:szCs w:val="28"/>
-          <w:lang w:val="ru-RU"/>
-        </w:rPr>
-        <w:lastRenderedPageBreak/>
-        <w:t>культурный обмен.</w:t>
+        <w:t>Историческое наследие, социальные структуры и институты, язык и коммуникация, искусство и литература (т.е. сама культура также генерирует культуру), технологические инновации, глобализация и культурный обмен.</w:t>
       </w:r>
       <w:r>
         <w:rPr>
@@ -2319,6 +1692,7 @@
           <w:szCs w:val="28"/>
           <w:lang w:val="ru-RU"/>
         </w:rPr>
+        <w:lastRenderedPageBreak/>
         <w:t>Смысл и ценности</w:t>
       </w:r>
       <w:r>
@@ -2329,133 +1703,12 @@
         </w:rPr>
         <w:t xml:space="preserve">: Какие ценности и идеалы отражают культуры? Какие смыслы и цели они придавали своей жизни и обществу? </w:t>
       </w:r>
-      <w:proofErr w:type="spellStart"/>
-      <w:r>
-        <w:rPr>
-          <w:sz w:val="28"/>
-          <w:szCs w:val="28"/>
-        </w:rPr>
-        <w:t>Как</w:t>
-      </w:r>
-      <w:proofErr w:type="spellEnd"/>
-      <w:r>
-        <w:rPr>
-          <w:sz w:val="28"/>
-          <w:szCs w:val="28"/>
-        </w:rPr>
-        <w:t xml:space="preserve"> </w:t>
-      </w:r>
-      <w:proofErr w:type="spellStart"/>
-      <w:r>
-        <w:rPr>
-          <w:sz w:val="28"/>
-          <w:szCs w:val="28"/>
-        </w:rPr>
-        <w:t>эти</w:t>
-      </w:r>
-      <w:proofErr w:type="spellEnd"/>
-      <w:r>
-        <w:rPr>
-          <w:sz w:val="28"/>
-          <w:szCs w:val="28"/>
-        </w:rPr>
-        <w:t xml:space="preserve"> </w:t>
-      </w:r>
-      <w:proofErr w:type="spellStart"/>
-      <w:r>
-        <w:rPr>
-          <w:sz w:val="28"/>
-          <w:szCs w:val="28"/>
-        </w:rPr>
-        <w:t>ценности</w:t>
-      </w:r>
-      <w:proofErr w:type="spellEnd"/>
-      <w:r>
-        <w:rPr>
-          <w:sz w:val="28"/>
-          <w:szCs w:val="28"/>
-        </w:rPr>
-        <w:t xml:space="preserve"> </w:t>
-      </w:r>
-      <w:proofErr w:type="spellStart"/>
-      <w:r>
-        <w:rPr>
-          <w:sz w:val="28"/>
-          <w:szCs w:val="28"/>
-        </w:rPr>
-        <w:t>формируются</w:t>
-      </w:r>
-      <w:proofErr w:type="spellEnd"/>
-      <w:r>
-        <w:rPr>
-          <w:sz w:val="28"/>
-          <w:szCs w:val="28"/>
-        </w:rPr>
-        <w:t xml:space="preserve"> и </w:t>
-      </w:r>
-      <w:proofErr w:type="spellStart"/>
-      <w:r>
-        <w:rPr>
-          <w:sz w:val="28"/>
-          <w:szCs w:val="28"/>
-        </w:rPr>
-        <w:t>транслируются</w:t>
-      </w:r>
-      <w:proofErr w:type="spellEnd"/>
-      <w:r>
-        <w:rPr>
-          <w:sz w:val="28"/>
-          <w:szCs w:val="28"/>
-        </w:rPr>
-        <w:t xml:space="preserve"> </w:t>
-      </w:r>
-      <w:proofErr w:type="spellStart"/>
-      <w:r>
-        <w:rPr>
-          <w:sz w:val="28"/>
-          <w:szCs w:val="28"/>
-        </w:rPr>
-        <w:t>через</w:t>
-      </w:r>
-      <w:proofErr w:type="spellEnd"/>
-      <w:r>
-        <w:rPr>
-          <w:sz w:val="28"/>
-          <w:szCs w:val="28"/>
-        </w:rPr>
-        <w:t xml:space="preserve"> </w:t>
-      </w:r>
-      <w:proofErr w:type="spellStart"/>
-      <w:r>
-        <w:rPr>
-          <w:sz w:val="28"/>
-          <w:szCs w:val="28"/>
-        </w:rPr>
-        <w:t>культурные</w:t>
-      </w:r>
-      <w:proofErr w:type="spellEnd"/>
-      <w:r>
-        <w:rPr>
-          <w:sz w:val="28"/>
-          <w:szCs w:val="28"/>
-        </w:rPr>
-        <w:t xml:space="preserve"> </w:t>
-      </w:r>
-      <w:proofErr w:type="spellStart"/>
-      <w:r>
-        <w:rPr>
-          <w:sz w:val="28"/>
-          <w:szCs w:val="28"/>
-        </w:rPr>
-        <w:t>проявления</w:t>
-      </w:r>
-      <w:proofErr w:type="spellEnd"/>
-      <w:r>
-        <w:rPr>
-          <w:sz w:val="28"/>
-          <w:szCs w:val="28"/>
-        </w:rPr>
-        <w:t>?</w:t>
+      <w:r>
+        <w:rPr>
+          <w:sz w:val="28"/>
+          <w:szCs w:val="28"/>
+        </w:rPr>
+        <w:t>Как эти ценности формируются и транслируются через культурные проявления?</w:t>
       </w:r>
     </w:p>
     <w:p>
@@ -2480,23 +1733,13 @@
         </w:rPr>
         <w:t>Культурные конфликты и диалог</w:t>
       </w:r>
-      <w:proofErr w:type="gramStart"/>
-      <w:r>
-        <w:rPr>
-          <w:sz w:val="28"/>
-          <w:szCs w:val="28"/>
-          <w:lang w:val="ru-RU"/>
-        </w:rPr>
-        <w:t>: Как</w:t>
-      </w:r>
-      <w:proofErr w:type="gramEnd"/>
-      <w:r>
-        <w:rPr>
-          <w:sz w:val="28"/>
-          <w:szCs w:val="28"/>
-          <w:lang w:val="ru-RU"/>
-        </w:rPr>
-        <w:t xml:space="preserve"> происходит взаимодействие и конфликты между культурами? Каким образом можно содействовать диалогу между различными культурными группами? Какие механизмы урегулирования культурных разногласий существуют?</w:t>
+      <w:r>
+        <w:rPr>
+          <w:sz w:val="28"/>
+          <w:szCs w:val="28"/>
+          <w:lang w:val="ru-RU"/>
+        </w:rPr>
+        <w:t>: Как происходит взаимодействие и конфликты между культурами? Каким образом можно содействовать диалогу между различными культурными группами? Какие механизмы урегулирования культурных разногласий существуют?</w:t>
       </w:r>
     </w:p>
     <w:p>
@@ -2521,23 +1764,13 @@
         </w:rPr>
         <w:t>Технологический прогресс и культура</w:t>
       </w:r>
-      <w:proofErr w:type="gramStart"/>
-      <w:r>
-        <w:rPr>
-          <w:sz w:val="28"/>
-          <w:szCs w:val="28"/>
-          <w:lang w:val="ru-RU"/>
-        </w:rPr>
-        <w:t>: Как</w:t>
-      </w:r>
-      <w:proofErr w:type="gramEnd"/>
-      <w:r>
-        <w:rPr>
-          <w:sz w:val="28"/>
-          <w:szCs w:val="28"/>
-          <w:lang w:val="ru-RU"/>
-        </w:rPr>
-        <w:t xml:space="preserve"> технологический прогресс влияет на культуру? В какой степени технологии формируют новые культурные практики и образ жизни?</w:t>
+      <w:r>
+        <w:rPr>
+          <w:sz w:val="28"/>
+          <w:szCs w:val="28"/>
+          <w:lang w:val="ru-RU"/>
+        </w:rPr>
+        <w:t>: Как технологический прогресс влияет на культуру? В какой степени технологии формируют новые культурные практики и образ жизни?</w:t>
       </w:r>
     </w:p>
     <w:p>

</xml_diff>